<commit_message>
create a esp32 project
</commit_message>
<xml_diff>
--- a/Devices/H-WindowOpener/1-Documentacion/Documentación - H-WindowsOpener.docx
+++ b/Devices/H-WindowOpener/1-Documentacion/Documentación - H-WindowsOpener.docx
@@ -265,7 +265,7 @@
         <w:br w:type="page"/>
       </w:r>
     </w:p>
-    <w:bookmarkStart w:id="5" w:name="_Toc98520878" w:displacedByCustomXml="next"/>
+    <w:bookmarkStart w:id="5" w:name="_Toc100405703" w:displacedByCustomXml="next"/>
     <w:sdt>
       <w:sdtPr>
         <w:rPr>
@@ -337,7 +337,7 @@
             </w:rPr>
             <w:fldChar w:fldCharType="separate"/>
           </w:r>
-          <w:hyperlink w:anchor="_Toc98520878" w:history="1">
+          <w:hyperlink w:anchor="_Toc100405703" w:history="1">
             <w:r>
               <w:rPr>
                 <w:rStyle w:val="Hipervnculo"/>
@@ -364,7 +364,7 @@
                 <w:noProof/>
                 <w:webHidden/>
               </w:rPr>
-              <w:instrText xml:space="preserve"> PAGEREF _Toc98520878 \h </w:instrText>
+              <w:instrText xml:space="preserve"> PAGEREF _Toc100405703 \h </w:instrText>
             </w:r>
             <w:r>
               <w:rPr>
@@ -403,7 +403,7 @@
               <w:lang w:val="en-US"/>
             </w:rPr>
           </w:pPr>
-          <w:hyperlink w:anchor="_Toc98520879" w:history="1">
+          <w:hyperlink w:anchor="_Toc100405704" w:history="1">
             <w:r>
               <w:rPr>
                 <w:rStyle w:val="Hipervnculo"/>
@@ -430,7 +430,7 @@
                 <w:noProof/>
                 <w:webHidden/>
               </w:rPr>
-              <w:instrText xml:space="preserve"> PAGEREF _Toc98520879 \h </w:instrText>
+              <w:instrText xml:space="preserve"> PAGEREF _Toc100405704 \h </w:instrText>
             </w:r>
             <w:r>
               <w:rPr>
@@ -472,7 +472,7 @@
               <w:lang w:val="en-US"/>
             </w:rPr>
           </w:pPr>
-          <w:hyperlink w:anchor="_Toc98520880" w:history="1">
+          <w:hyperlink w:anchor="_Toc100405705" w:history="1">
             <w:r>
               <w:rPr>
                 <w:rStyle w:val="Hipervnculo"/>
@@ -513,7 +513,7 @@
                 <w:noProof/>
                 <w:webHidden/>
               </w:rPr>
-              <w:instrText xml:space="preserve"> PAGEREF _Toc98520880 \h </w:instrText>
+              <w:instrText xml:space="preserve"> PAGEREF _Toc100405705 \h </w:instrText>
             </w:r>
             <w:r>
               <w:rPr>
@@ -555,12 +555,11 @@
               <w:lang w:val="en-US"/>
             </w:rPr>
           </w:pPr>
-          <w:hyperlink w:anchor="_Toc98520881" w:history="1">
+          <w:hyperlink w:anchor="_Toc100405706" w:history="1">
             <w:r>
               <w:rPr>
                 <w:rStyle w:val="Hipervnculo"/>
                 <w:noProof/>
-                <w:lang w:val="es-ES"/>
               </w:rPr>
               <w:t>2.</w:t>
             </w:r>
@@ -575,9 +574,8 @@
               <w:rPr>
                 <w:rStyle w:val="Hipervnculo"/>
                 <w:noProof/>
-                <w:lang w:val="es-ES"/>
               </w:rPr>
-              <w:t>Puesta en marcha de OVA</w:t>
+              <w:t>Requerimientos</w:t>
             </w:r>
             <w:r>
               <w:rPr>
@@ -598,7 +596,7 @@
                 <w:noProof/>
                 <w:webHidden/>
               </w:rPr>
-              <w:instrText xml:space="preserve"> PAGEREF _Toc98520881 \h </w:instrText>
+              <w:instrText xml:space="preserve"> PAGEREF _Toc100405706 \h </w:instrText>
             </w:r>
             <w:r>
               <w:rPr>
@@ -618,778 +616,7 @@
                 <w:noProof/>
                 <w:webHidden/>
               </w:rPr>
-              <w:t>4</w:t>
-            </w:r>
-            <w:r>
-              <w:rPr>
-                <w:noProof/>
-                <w:webHidden/>
-              </w:rPr>
-              <w:fldChar w:fldCharType="end"/>
-            </w:r>
-          </w:hyperlink>
-        </w:p>
-        <w:p>
-          <w:pPr>
-            <w:pStyle w:val="TDC2"/>
-            <w:tabs>
-              <w:tab w:val="left" w:pos="880"/>
-              <w:tab w:val="right" w:leader="dot" w:pos="8494"/>
-            </w:tabs>
-            <w:rPr>
-              <w:noProof/>
-              <w:lang w:val="en-US"/>
-            </w:rPr>
-          </w:pPr>
-          <w:hyperlink w:anchor="_Toc98520882" w:history="1">
-            <w:r>
-              <w:rPr>
-                <w:rStyle w:val="Hipervnculo"/>
-                <w:noProof/>
-                <w:lang w:val="es-ES"/>
-              </w:rPr>
-              <w:t>2.1.</w:t>
-            </w:r>
-            <w:r>
-              <w:rPr>
-                <w:noProof/>
-                <w:lang w:val="en-US"/>
-              </w:rPr>
-              <w:tab/>
-            </w:r>
-            <w:r>
-              <w:rPr>
-                <w:rStyle w:val="Hipervnculo"/>
-                <w:noProof/>
-                <w:lang w:val="es-ES"/>
-              </w:rPr>
-              <w:t>Cargar imagen de sistema operativo en OVA:</w:t>
-            </w:r>
-            <w:r>
-              <w:rPr>
-                <w:noProof/>
-                <w:webHidden/>
-              </w:rPr>
-              <w:tab/>
-            </w:r>
-            <w:r>
-              <w:rPr>
-                <w:noProof/>
-                <w:webHidden/>
-              </w:rPr>
-              <w:fldChar w:fldCharType="begin"/>
-            </w:r>
-            <w:r>
-              <w:rPr>
-                <w:noProof/>
-                <w:webHidden/>
-              </w:rPr>
-              <w:instrText xml:space="preserve"> PAGEREF _Toc98520882 \h </w:instrText>
-            </w:r>
-            <w:r>
-              <w:rPr>
-                <w:noProof/>
-                <w:webHidden/>
-              </w:rPr>
-            </w:r>
-            <w:r>
-              <w:rPr>
-                <w:noProof/>
-                <w:webHidden/>
-              </w:rPr>
-              <w:fldChar w:fldCharType="separate"/>
-            </w:r>
-            <w:r>
-              <w:rPr>
-                <w:noProof/>
-                <w:webHidden/>
-              </w:rPr>
-              <w:t>4</w:t>
-            </w:r>
-            <w:r>
-              <w:rPr>
-                <w:noProof/>
-                <w:webHidden/>
-              </w:rPr>
-              <w:fldChar w:fldCharType="end"/>
-            </w:r>
-          </w:hyperlink>
-        </w:p>
-        <w:p>
-          <w:pPr>
-            <w:pStyle w:val="TDC2"/>
-            <w:tabs>
-              <w:tab w:val="left" w:pos="880"/>
-              <w:tab w:val="right" w:leader="dot" w:pos="8494"/>
-            </w:tabs>
-            <w:rPr>
-              <w:noProof/>
-              <w:lang w:val="en-US"/>
-            </w:rPr>
-          </w:pPr>
-          <w:hyperlink w:anchor="_Toc98520883" w:history="1">
-            <w:r>
-              <w:rPr>
-                <w:rStyle w:val="Hipervnculo"/>
-                <w:noProof/>
-                <w:lang w:val="es-ES"/>
-              </w:rPr>
-              <w:t>2.2.</w:t>
-            </w:r>
-            <w:r>
-              <w:rPr>
-                <w:noProof/>
-                <w:lang w:val="en-US"/>
-              </w:rPr>
-              <w:tab/>
-            </w:r>
-            <w:r>
-              <w:rPr>
-                <w:rStyle w:val="Hipervnculo"/>
-                <w:noProof/>
-                <w:lang w:val="es-ES"/>
-              </w:rPr>
-              <w:t>Configurar archivos de sistema</w:t>
-            </w:r>
-            <w:r>
-              <w:rPr>
-                <w:noProof/>
-                <w:webHidden/>
-              </w:rPr>
-              <w:tab/>
-            </w:r>
-            <w:r>
-              <w:rPr>
-                <w:noProof/>
-                <w:webHidden/>
-              </w:rPr>
-              <w:fldChar w:fldCharType="begin"/>
-            </w:r>
-            <w:r>
-              <w:rPr>
-                <w:noProof/>
-                <w:webHidden/>
-              </w:rPr>
-              <w:instrText xml:space="preserve"> PAGEREF _Toc98520883 \h </w:instrText>
-            </w:r>
-            <w:r>
-              <w:rPr>
-                <w:noProof/>
-                <w:webHidden/>
-              </w:rPr>
-            </w:r>
-            <w:r>
-              <w:rPr>
-                <w:noProof/>
-                <w:webHidden/>
-              </w:rPr>
-              <w:fldChar w:fldCharType="separate"/>
-            </w:r>
-            <w:r>
-              <w:rPr>
-                <w:noProof/>
-                <w:webHidden/>
-              </w:rPr>
-              <w:t>4</w:t>
-            </w:r>
-            <w:r>
-              <w:rPr>
-                <w:noProof/>
-                <w:webHidden/>
-              </w:rPr>
-              <w:fldChar w:fldCharType="end"/>
-            </w:r>
-          </w:hyperlink>
-        </w:p>
-        <w:p>
-          <w:pPr>
-            <w:pStyle w:val="TDC3"/>
-            <w:tabs>
-              <w:tab w:val="left" w:pos="1320"/>
-              <w:tab w:val="right" w:leader="dot" w:pos="8494"/>
-            </w:tabs>
-            <w:rPr>
-              <w:noProof/>
-              <w:lang w:val="en-US"/>
-            </w:rPr>
-          </w:pPr>
-          <w:hyperlink w:anchor="_Toc98520884" w:history="1">
-            <w:r>
-              <w:rPr>
-                <w:rStyle w:val="Hipervnculo"/>
-                <w:noProof/>
-                <w:lang w:val="es-ES"/>
-              </w:rPr>
-              <w:t>2.2.1.</w:t>
-            </w:r>
-            <w:r>
-              <w:rPr>
-                <w:noProof/>
-                <w:lang w:val="en-US"/>
-              </w:rPr>
-              <w:tab/>
-            </w:r>
-            <w:r>
-              <w:rPr>
-                <w:rStyle w:val="Hipervnculo"/>
-                <w:noProof/>
-                <w:lang w:val="es-ES"/>
-              </w:rPr>
-              <w:t>userconfig.py</w:t>
-            </w:r>
-            <w:r>
-              <w:rPr>
-                <w:noProof/>
-                <w:webHidden/>
-              </w:rPr>
-              <w:tab/>
-            </w:r>
-            <w:r>
-              <w:rPr>
-                <w:noProof/>
-                <w:webHidden/>
-              </w:rPr>
-              <w:fldChar w:fldCharType="begin"/>
-            </w:r>
-            <w:r>
-              <w:rPr>
-                <w:noProof/>
-                <w:webHidden/>
-              </w:rPr>
-              <w:instrText xml:space="preserve"> PAGEREF _Toc98520884 \h </w:instrText>
-            </w:r>
-            <w:r>
-              <w:rPr>
-                <w:noProof/>
-                <w:webHidden/>
-              </w:rPr>
-            </w:r>
-            <w:r>
-              <w:rPr>
-                <w:noProof/>
-                <w:webHidden/>
-              </w:rPr>
-              <w:fldChar w:fldCharType="separate"/>
-            </w:r>
-            <w:r>
-              <w:rPr>
-                <w:noProof/>
-                <w:webHidden/>
-              </w:rPr>
-              <w:t>4</w:t>
-            </w:r>
-            <w:r>
-              <w:rPr>
-                <w:noProof/>
-                <w:webHidden/>
-              </w:rPr>
-              <w:fldChar w:fldCharType="end"/>
-            </w:r>
-          </w:hyperlink>
-        </w:p>
-        <w:p>
-          <w:pPr>
-            <w:pStyle w:val="TDC3"/>
-            <w:tabs>
-              <w:tab w:val="left" w:pos="1320"/>
-              <w:tab w:val="right" w:leader="dot" w:pos="8494"/>
-            </w:tabs>
-            <w:rPr>
-              <w:noProof/>
-              <w:lang w:val="en-US"/>
-            </w:rPr>
-          </w:pPr>
-          <w:hyperlink w:anchor="_Toc98520885" w:history="1">
-            <w:r>
-              <w:rPr>
-                <w:rStyle w:val="Hipervnculo"/>
-                <w:noProof/>
-                <w:lang w:val="es-ES"/>
-              </w:rPr>
-              <w:t>2.2.2.</w:t>
-            </w:r>
-            <w:r>
-              <w:rPr>
-                <w:noProof/>
-                <w:lang w:val="en-US"/>
-              </w:rPr>
-              <w:tab/>
-            </w:r>
-            <w:r>
-              <w:rPr>
-                <w:rStyle w:val="Hipervnculo"/>
-                <w:noProof/>
-                <w:lang w:val="es-ES"/>
-              </w:rPr>
-              <w:t>sensor.txt</w:t>
-            </w:r>
-            <w:r>
-              <w:rPr>
-                <w:noProof/>
-                <w:webHidden/>
-              </w:rPr>
-              <w:tab/>
-            </w:r>
-            <w:r>
-              <w:rPr>
-                <w:noProof/>
-                <w:webHidden/>
-              </w:rPr>
-              <w:fldChar w:fldCharType="begin"/>
-            </w:r>
-            <w:r>
-              <w:rPr>
-                <w:noProof/>
-                <w:webHidden/>
-              </w:rPr>
-              <w:instrText xml:space="preserve"> PAGEREF _Toc98520885 \h </w:instrText>
-            </w:r>
-            <w:r>
-              <w:rPr>
-                <w:noProof/>
-                <w:webHidden/>
-              </w:rPr>
-            </w:r>
-            <w:r>
-              <w:rPr>
-                <w:noProof/>
-                <w:webHidden/>
-              </w:rPr>
-              <w:fldChar w:fldCharType="separate"/>
-            </w:r>
-            <w:r>
-              <w:rPr>
-                <w:noProof/>
-                <w:webHidden/>
-              </w:rPr>
-              <w:t>4</w:t>
-            </w:r>
-            <w:r>
-              <w:rPr>
-                <w:noProof/>
-                <w:webHidden/>
-              </w:rPr>
-              <w:fldChar w:fldCharType="end"/>
-            </w:r>
-          </w:hyperlink>
-        </w:p>
-        <w:p>
-          <w:pPr>
-            <w:pStyle w:val="TDC1"/>
-            <w:tabs>
-              <w:tab w:val="left" w:pos="440"/>
-            </w:tabs>
-            <w:rPr>
-              <w:noProof/>
-              <w:lang w:val="en-US"/>
-            </w:rPr>
-          </w:pPr>
-          <w:hyperlink w:anchor="_Toc98520886" w:history="1">
-            <w:r>
-              <w:rPr>
-                <w:rStyle w:val="Hipervnculo"/>
-                <w:noProof/>
-              </w:rPr>
-              <w:t>3.</w:t>
-            </w:r>
-            <w:r>
-              <w:rPr>
-                <w:noProof/>
-                <w:lang w:val="en-US"/>
-              </w:rPr>
-              <w:tab/>
-            </w:r>
-            <w:r>
-              <w:rPr>
-                <w:rStyle w:val="Hipervnculo"/>
-                <w:noProof/>
-              </w:rPr>
-              <w:t>Documentación de ambiente de desarrollo y scripts</w:t>
-            </w:r>
-            <w:r>
-              <w:rPr>
-                <w:noProof/>
-                <w:webHidden/>
-              </w:rPr>
-              <w:tab/>
-            </w:r>
-            <w:r>
-              <w:rPr>
-                <w:noProof/>
-                <w:webHidden/>
-              </w:rPr>
-              <w:fldChar w:fldCharType="begin"/>
-            </w:r>
-            <w:r>
-              <w:rPr>
-                <w:noProof/>
-                <w:webHidden/>
-              </w:rPr>
-              <w:instrText xml:space="preserve"> PAGEREF _Toc98520886 \h </w:instrText>
-            </w:r>
-            <w:r>
-              <w:rPr>
-                <w:noProof/>
-                <w:webHidden/>
-              </w:rPr>
-            </w:r>
-            <w:r>
-              <w:rPr>
-                <w:noProof/>
-                <w:webHidden/>
-              </w:rPr>
-              <w:fldChar w:fldCharType="separate"/>
-            </w:r>
-            <w:r>
-              <w:rPr>
-                <w:noProof/>
-                <w:webHidden/>
-              </w:rPr>
-              <w:t>6</w:t>
-            </w:r>
-            <w:r>
-              <w:rPr>
-                <w:noProof/>
-                <w:webHidden/>
-              </w:rPr>
-              <w:fldChar w:fldCharType="end"/>
-            </w:r>
-          </w:hyperlink>
-        </w:p>
-        <w:p>
-          <w:pPr>
-            <w:pStyle w:val="TDC3"/>
-            <w:tabs>
-              <w:tab w:val="left" w:pos="1320"/>
-              <w:tab w:val="right" w:leader="dot" w:pos="8494"/>
-            </w:tabs>
-            <w:rPr>
-              <w:noProof/>
-              <w:lang w:val="en-US"/>
-            </w:rPr>
-          </w:pPr>
-          <w:hyperlink w:anchor="_Toc98520887" w:history="1">
-            <w:r>
-              <w:rPr>
-                <w:rStyle w:val="Hipervnculo"/>
-                <w:noProof/>
-              </w:rPr>
-              <w:t>3.1.1.</w:t>
-            </w:r>
-            <w:r>
-              <w:rPr>
-                <w:noProof/>
-                <w:lang w:val="en-US"/>
-              </w:rPr>
-              <w:tab/>
-            </w:r>
-            <w:r>
-              <w:rPr>
-                <w:rStyle w:val="Hipervnculo"/>
-                <w:noProof/>
-                <w:lang w:val="es-ES"/>
-              </w:rPr>
-              <w:t xml:space="preserve">Ambiente en </w:t>
-            </w:r>
-            <w:r>
-              <w:rPr>
-                <w:rStyle w:val="Hipervnculo"/>
-                <w:noProof/>
-              </w:rPr>
-              <w:t>OVA NanoPi NEO4</w:t>
-            </w:r>
-            <w:r>
-              <w:rPr>
-                <w:noProof/>
-                <w:webHidden/>
-              </w:rPr>
-              <w:tab/>
-            </w:r>
-            <w:r>
-              <w:rPr>
-                <w:noProof/>
-                <w:webHidden/>
-              </w:rPr>
-              <w:fldChar w:fldCharType="begin"/>
-            </w:r>
-            <w:r>
-              <w:rPr>
-                <w:noProof/>
-                <w:webHidden/>
-              </w:rPr>
-              <w:instrText xml:space="preserve"> PAGEREF _Toc98520887 \h </w:instrText>
-            </w:r>
-            <w:r>
-              <w:rPr>
-                <w:noProof/>
-                <w:webHidden/>
-              </w:rPr>
-            </w:r>
-            <w:r>
-              <w:rPr>
-                <w:noProof/>
-                <w:webHidden/>
-              </w:rPr>
-              <w:fldChar w:fldCharType="separate"/>
-            </w:r>
-            <w:r>
-              <w:rPr>
-                <w:noProof/>
-                <w:webHidden/>
-              </w:rPr>
-              <w:t>6</w:t>
-            </w:r>
-            <w:r>
-              <w:rPr>
-                <w:noProof/>
-                <w:webHidden/>
-              </w:rPr>
-              <w:fldChar w:fldCharType="end"/>
-            </w:r>
-          </w:hyperlink>
-        </w:p>
-        <w:p>
-          <w:pPr>
-            <w:pStyle w:val="TDC3"/>
-            <w:tabs>
-              <w:tab w:val="left" w:pos="1320"/>
-              <w:tab w:val="right" w:leader="dot" w:pos="8494"/>
-            </w:tabs>
-            <w:rPr>
-              <w:noProof/>
-              <w:lang w:val="en-US"/>
-            </w:rPr>
-          </w:pPr>
-          <w:hyperlink w:anchor="_Toc98520888" w:history="1">
-            <w:r>
-              <w:rPr>
-                <w:rStyle w:val="Hipervnculo"/>
-                <w:noProof/>
-              </w:rPr>
-              <w:t>3.1.2.</w:t>
-            </w:r>
-            <w:r>
-              <w:rPr>
-                <w:noProof/>
-                <w:lang w:val="en-US"/>
-              </w:rPr>
-              <w:tab/>
-            </w:r>
-            <w:r>
-              <w:rPr>
-                <w:rStyle w:val="Hipervnculo"/>
-                <w:noProof/>
-              </w:rPr>
-              <w:t>Ambiente en maquina virtual Ubuntu 20.04.1 LTS</w:t>
-            </w:r>
-            <w:r>
-              <w:rPr>
-                <w:noProof/>
-                <w:webHidden/>
-              </w:rPr>
-              <w:tab/>
-            </w:r>
-            <w:r>
-              <w:rPr>
-                <w:noProof/>
-                <w:webHidden/>
-              </w:rPr>
-              <w:fldChar w:fldCharType="begin"/>
-            </w:r>
-            <w:r>
-              <w:rPr>
-                <w:noProof/>
-                <w:webHidden/>
-              </w:rPr>
-              <w:instrText xml:space="preserve"> PAGEREF _Toc98520888 \h </w:instrText>
-            </w:r>
-            <w:r>
-              <w:rPr>
-                <w:noProof/>
-                <w:webHidden/>
-              </w:rPr>
-            </w:r>
-            <w:r>
-              <w:rPr>
-                <w:noProof/>
-                <w:webHidden/>
-              </w:rPr>
-              <w:fldChar w:fldCharType="separate"/>
-            </w:r>
-            <w:r>
-              <w:rPr>
-                <w:noProof/>
-                <w:webHidden/>
-              </w:rPr>
-              <w:t>7</w:t>
-            </w:r>
-            <w:r>
-              <w:rPr>
-                <w:noProof/>
-                <w:webHidden/>
-              </w:rPr>
-              <w:fldChar w:fldCharType="end"/>
-            </w:r>
-          </w:hyperlink>
-        </w:p>
-        <w:p>
-          <w:pPr>
-            <w:pStyle w:val="TDC3"/>
-            <w:tabs>
-              <w:tab w:val="left" w:pos="1320"/>
-              <w:tab w:val="right" w:leader="dot" w:pos="8494"/>
-            </w:tabs>
-            <w:rPr>
-              <w:noProof/>
-              <w:lang w:val="en-US"/>
-            </w:rPr>
-          </w:pPr>
-          <w:hyperlink w:anchor="_Toc98520889" w:history="1">
-            <w:r>
-              <w:rPr>
-                <w:rStyle w:val="Hipervnculo"/>
-                <w:noProof/>
-              </w:rPr>
-              <w:t>3.1.3.</w:t>
-            </w:r>
-            <w:r>
-              <w:rPr>
-                <w:noProof/>
-                <w:lang w:val="en-US"/>
-              </w:rPr>
-              <w:tab/>
-            </w:r>
-            <w:r>
-              <w:rPr>
-                <w:rStyle w:val="Hipervnculo"/>
-                <w:noProof/>
-              </w:rPr>
-              <w:t>Preparacion de demonio</w:t>
-            </w:r>
-            <w:r>
-              <w:rPr>
-                <w:noProof/>
-                <w:webHidden/>
-              </w:rPr>
-              <w:tab/>
-            </w:r>
-            <w:r>
-              <w:rPr>
-                <w:noProof/>
-                <w:webHidden/>
-              </w:rPr>
-              <w:fldChar w:fldCharType="begin"/>
-            </w:r>
-            <w:r>
-              <w:rPr>
-                <w:noProof/>
-                <w:webHidden/>
-              </w:rPr>
-              <w:instrText xml:space="preserve"> PAGEREF _Toc98520889 \h </w:instrText>
-            </w:r>
-            <w:r>
-              <w:rPr>
-                <w:noProof/>
-                <w:webHidden/>
-              </w:rPr>
-            </w:r>
-            <w:r>
-              <w:rPr>
-                <w:noProof/>
-                <w:webHidden/>
-              </w:rPr>
-              <w:fldChar w:fldCharType="separate"/>
-            </w:r>
-            <w:r>
-              <w:rPr>
-                <w:noProof/>
-                <w:webHidden/>
-              </w:rPr>
-              <w:t>7</w:t>
-            </w:r>
-            <w:r>
-              <w:rPr>
-                <w:noProof/>
-                <w:webHidden/>
-              </w:rPr>
-              <w:fldChar w:fldCharType="end"/>
-            </w:r>
-          </w:hyperlink>
-        </w:p>
-        <w:p>
-          <w:pPr>
-            <w:pStyle w:val="TDC3"/>
-            <w:tabs>
-              <w:tab w:val="left" w:pos="1320"/>
-              <w:tab w:val="right" w:leader="dot" w:pos="8494"/>
-            </w:tabs>
-            <w:rPr>
-              <w:noProof/>
-              <w:lang w:val="en-US"/>
-            </w:rPr>
-          </w:pPr>
-          <w:hyperlink w:anchor="_Toc98520890" w:history="1">
-            <w:r>
-              <w:rPr>
-                <w:rStyle w:val="Hipervnculo"/>
-                <w:noProof/>
-              </w:rPr>
-              <w:t>3.1.4.</w:t>
-            </w:r>
-            <w:r>
-              <w:rPr>
-                <w:noProof/>
-                <w:lang w:val="en-US"/>
-              </w:rPr>
-              <w:tab/>
-            </w:r>
-            <w:r>
-              <w:rPr>
-                <w:rStyle w:val="Hipervnculo"/>
-                <w:noProof/>
-              </w:rPr>
-              <w:t>Preparacion de imagen SO para flasheo</w:t>
-            </w:r>
-            <w:r>
-              <w:rPr>
-                <w:noProof/>
-                <w:webHidden/>
-              </w:rPr>
-              <w:tab/>
-            </w:r>
-            <w:r>
-              <w:rPr>
-                <w:noProof/>
-                <w:webHidden/>
-              </w:rPr>
-              <w:fldChar w:fldCharType="begin"/>
-            </w:r>
-            <w:r>
-              <w:rPr>
-                <w:noProof/>
-                <w:webHidden/>
-              </w:rPr>
-              <w:instrText xml:space="preserve"> PAGEREF _Toc98520890 \h </w:instrText>
-            </w:r>
-            <w:r>
-              <w:rPr>
-                <w:noProof/>
-                <w:webHidden/>
-              </w:rPr>
-            </w:r>
-            <w:r>
-              <w:rPr>
-                <w:noProof/>
-                <w:webHidden/>
-              </w:rPr>
-              <w:fldChar w:fldCharType="separate"/>
-            </w:r>
-            <w:r>
-              <w:rPr>
-                <w:noProof/>
-                <w:webHidden/>
-              </w:rPr>
-              <w:t>8</w:t>
+              <w:t>3</w:t>
             </w:r>
             <w:r>
               <w:rPr>
@@ -1419,7 +646,7 @@
         </w:numPr>
         <w:ind w:left="360" w:hanging="360"/>
       </w:pPr>
-      <w:bookmarkStart w:id="6" w:name="_Toc98520879"/>
+      <w:bookmarkStart w:id="6" w:name="_Toc100405704"/>
       <w:r>
         <w:t>Historial de Versiones</w:t>
       </w:r>
@@ -1672,7 +899,7 @@
         <w:pStyle w:val="Ttulo1"/>
       </w:pPr>
       <w:bookmarkStart w:id="7" w:name="_Toc67902493"/>
-      <w:bookmarkStart w:id="8" w:name="_Toc98520880"/>
+      <w:bookmarkStart w:id="8" w:name="_Toc100405705"/>
       <w:r>
         <w:lastRenderedPageBreak/>
         <w:t>Introducción</w:t>
@@ -1681,236 +908,98 @@
       <w:bookmarkEnd w:id="8"/>
     </w:p>
     <w:p>
-      <w:pPr>
-        <w:rPr>
-          <w:color w:val="FF0000"/>
-        </w:rPr>
-      </w:pPr>
-      <w:r>
-        <w:rPr>
-          <w:color w:val="FF0000"/>
-        </w:rPr>
-        <w:t xml:space="preserve">El piloto considera actualizar los dispositivos Edge conocido como OVA, para poder actualizar su sistema operativo, instalación de </w:t>
+      <w:r>
+        <w:t>El siguiente documento presenta los requerimientos, programación, detalles y diagramas del dispositivo H-</w:t>
       </w:r>
       <w:proofErr w:type="spellStart"/>
       <w:r>
-        <w:rPr>
-          <w:color w:val="FF0000"/>
-        </w:rPr>
-        <w:t>framework</w:t>
+        <w:t>WindowsOpener</w:t>
       </w:r>
       <w:proofErr w:type="spellEnd"/>
       <w:r>
-        <w:rPr>
-          <w:color w:val="FF0000"/>
-        </w:rPr>
-        <w:t xml:space="preserve"> de </w:t>
+        <w:t>.</w:t>
+      </w:r>
+      <w:r>
+        <w:t xml:space="preserve"> </w:t>
+      </w:r>
+      <w:r>
+        <w:t xml:space="preserve"> </w:t>
+      </w:r>
+      <w:r>
+        <w:t xml:space="preserve">El proyecto consiste en un dispositivo </w:t>
+      </w:r>
+      <w:r>
+        <w:t xml:space="preserve">que puede ser </w:t>
+      </w:r>
+      <w:r>
+        <w:t xml:space="preserve">acoplado a una ventana corrediza horizontal, con </w:t>
+      </w:r>
+      <w:r>
+        <w:t>el objetivo de</w:t>
+      </w:r>
+      <w:r>
+        <w:t xml:space="preserve"> ser automatizada</w:t>
+      </w:r>
+      <w:r>
+        <w:t xml:space="preserve"> y controlada</w:t>
+      </w:r>
+      <w:r>
+        <w:t xml:space="preserve"> con </w:t>
       </w:r>
       <w:proofErr w:type="spellStart"/>
       <w:r>
-        <w:rPr>
-          <w:color w:val="FF0000"/>
-        </w:rPr>
-        <w:t>Computer</w:t>
+        <w:t>tecnologias</w:t>
       </w:r>
       <w:proofErr w:type="spellEnd"/>
       <w:r>
-        <w:rPr>
-          <w:color w:val="FF0000"/>
-        </w:rPr>
-        <w:t xml:space="preserve"> </w:t>
+        <w:t xml:space="preserve"> IoT, hacia</w:t>
+      </w:r>
+      <w:r>
+        <w:t xml:space="preserve"> platafo</w:t>
+      </w:r>
+      <w:r>
+        <w:t xml:space="preserve">rma en la nube y </w:t>
       </w:r>
       <w:proofErr w:type="spellStart"/>
       <w:r>
-        <w:rPr>
-          <w:color w:val="FF0000"/>
-        </w:rPr>
-        <w:t>Vision</w:t>
+        <w:t>dashboard</w:t>
       </w:r>
       <w:proofErr w:type="spellEnd"/>
       <w:r>
-        <w:rPr>
-          <w:color w:val="FF0000"/>
-        </w:rPr>
-        <w:t xml:space="preserve">, habilitación de herramientas para actualización y monitoreo remoto.  </w:t>
+        <w:t xml:space="preserve"> web</w:t>
+      </w:r>
+      <w:r>
+        <w:t>.</w:t>
       </w:r>
     </w:p>
     <w:p>
       <w:pPr>
-        <w:pStyle w:val="HTMLconformatoprevio"/>
-        <w:pBdr>
-          <w:top w:val="single" w:sz="8" w:space="5" w:color="AEBDCC"/>
-          <w:left w:val="single" w:sz="8" w:space="5" w:color="AEBDCC"/>
-          <w:bottom w:val="single" w:sz="8" w:space="5" w:color="AEBDCC"/>
-          <w:right w:val="single" w:sz="8" w:space="5" w:color="AEBDCC"/>
-        </w:pBdr>
-        <w:shd w:val="clear" w:color="auto" w:fill="F3F5F7"/>
-        <w:tabs>
-          <w:tab w:val="left" w:pos="180"/>
-        </w:tabs>
-        <w:wordWrap w:val="0"/>
-        <w:spacing w:after="150"/>
-        <w:ind w:left="180"/>
-        <w:rPr>
-          <w:rFonts w:ascii="Courier" w:hAnsi="Courier"/>
-          <w:color w:val="FF0000"/>
-        </w:rPr>
-      </w:pPr>
-      <w:proofErr w:type="spellStart"/>
-      <w:r>
-        <w:rPr>
-          <w:rFonts w:ascii="Courier" w:hAnsi="Courier"/>
-          <w:color w:val="FF0000"/>
-          <w:sz w:val="17"/>
-          <w:szCs w:val="17"/>
-        </w:rPr>
-        <w:t>sudo</w:t>
-      </w:r>
-      <w:proofErr w:type="spellEnd"/>
-      <w:r>
-        <w:rPr>
-          <w:rFonts w:ascii="Courier" w:hAnsi="Courier"/>
-          <w:color w:val="FF0000"/>
-          <w:sz w:val="17"/>
-          <w:szCs w:val="17"/>
-        </w:rPr>
-        <w:t xml:space="preserve"> </w:t>
-      </w:r>
-      <w:proofErr w:type="spellStart"/>
-      <w:r>
-        <w:rPr>
-          <w:rFonts w:ascii="Courier" w:hAnsi="Courier"/>
-          <w:color w:val="FF0000"/>
-          <w:sz w:val="17"/>
-          <w:szCs w:val="17"/>
-        </w:rPr>
-        <w:t>sh</w:t>
-      </w:r>
-      <w:proofErr w:type="spellEnd"/>
-      <w:r>
-        <w:rPr>
-          <w:rFonts w:ascii="Courier" w:hAnsi="Courier"/>
-          <w:color w:val="FF0000"/>
-          <w:sz w:val="17"/>
-          <w:szCs w:val="17"/>
-        </w:rPr>
-        <w:t xml:space="preserve"> -c 'echo "deb http://packages.ros.org/ros/ubuntu $(</w:t>
-      </w:r>
-      <w:proofErr w:type="spellStart"/>
-      <w:r>
-        <w:rPr>
-          <w:rFonts w:ascii="Courier" w:hAnsi="Courier"/>
-          <w:color w:val="FF0000"/>
-          <w:sz w:val="17"/>
-          <w:szCs w:val="17"/>
-        </w:rPr>
-        <w:t>lsb_release</w:t>
-      </w:r>
-      <w:proofErr w:type="spellEnd"/>
-      <w:r>
-        <w:rPr>
-          <w:rFonts w:ascii="Courier" w:hAnsi="Courier"/>
-          <w:color w:val="FF0000"/>
-          <w:sz w:val="17"/>
-          <w:szCs w:val="17"/>
-        </w:rPr>
-        <w:t xml:space="preserve"> -</w:t>
-      </w:r>
-      <w:proofErr w:type="spellStart"/>
-      <w:r>
-        <w:rPr>
-          <w:rFonts w:ascii="Courier" w:hAnsi="Courier"/>
-          <w:color w:val="FF0000"/>
-          <w:sz w:val="17"/>
-          <w:szCs w:val="17"/>
-        </w:rPr>
-        <w:t>sc</w:t>
-      </w:r>
-      <w:proofErr w:type="spellEnd"/>
-      <w:r>
-        <w:rPr>
-          <w:rFonts w:ascii="Courier" w:hAnsi="Courier"/>
-          <w:color w:val="FF0000"/>
-          <w:sz w:val="17"/>
-          <w:szCs w:val="17"/>
-        </w:rPr>
-        <w:t>) main" &gt; /</w:t>
-      </w:r>
-      <w:proofErr w:type="spellStart"/>
-      <w:r>
-        <w:rPr>
-          <w:rFonts w:ascii="Courier" w:hAnsi="Courier"/>
-          <w:color w:val="FF0000"/>
-          <w:sz w:val="17"/>
-          <w:szCs w:val="17"/>
-        </w:rPr>
-        <w:t>etc</w:t>
-      </w:r>
-      <w:proofErr w:type="spellEnd"/>
-      <w:r>
-        <w:rPr>
-          <w:rFonts w:ascii="Courier" w:hAnsi="Courier"/>
-          <w:color w:val="FF0000"/>
-          <w:sz w:val="17"/>
-          <w:szCs w:val="17"/>
-        </w:rPr>
-        <w:t>/apt/</w:t>
-      </w:r>
-      <w:proofErr w:type="spellStart"/>
-      <w:r>
-        <w:rPr>
-          <w:rFonts w:ascii="Courier" w:hAnsi="Courier"/>
-          <w:color w:val="FF0000"/>
-          <w:sz w:val="17"/>
-          <w:szCs w:val="17"/>
-        </w:rPr>
-        <w:t>sources.list.d</w:t>
-      </w:r>
-      <w:proofErr w:type="spellEnd"/>
-      <w:r>
-        <w:rPr>
-          <w:rFonts w:ascii="Courier" w:hAnsi="Courier"/>
-          <w:color w:val="FF0000"/>
-          <w:sz w:val="17"/>
-          <w:szCs w:val="17"/>
-        </w:rPr>
-        <w:t>/</w:t>
-      </w:r>
-      <w:proofErr w:type="spellStart"/>
-      <w:r>
-        <w:rPr>
-          <w:rFonts w:ascii="Courier" w:hAnsi="Courier"/>
-          <w:color w:val="FF0000"/>
-          <w:sz w:val="17"/>
-          <w:szCs w:val="17"/>
-        </w:rPr>
-        <w:t>ros-latest.list</w:t>
-      </w:r>
-      <w:proofErr w:type="spellEnd"/>
-      <w:r>
-        <w:rPr>
-          <w:rFonts w:ascii="Courier" w:hAnsi="Courier"/>
-          <w:color w:val="FF0000"/>
-          <w:sz w:val="17"/>
-          <w:szCs w:val="17"/>
-        </w:rPr>
-        <w:t>'</w:t>
-      </w:r>
+        <w:pStyle w:val="Ttulo1"/>
+      </w:pPr>
+      <w:bookmarkStart w:id="9" w:name="_Toc100405706"/>
+      <w:r>
+        <w:t>Requerimientos</w:t>
+      </w:r>
+      <w:bookmarkEnd w:id="9"/>
     </w:p>
     <w:p>
-      <w:pPr>
-        <w:pStyle w:val="Ttulo1"/>
-      </w:pPr>
-      <w:r>
-        <w:t>Requerimientos</w:t>
-      </w:r>
-    </w:p>
-    <w:p>
-      <w:proofErr w:type="spellStart"/>
-      <w:r>
-        <w:t>Acontinuacion</w:t>
-      </w:r>
-      <w:proofErr w:type="spellEnd"/>
+      <w:r>
+        <w:t>A</w:t>
+      </w:r>
+      <w:r>
+        <w:t xml:space="preserve"> </w:t>
+      </w:r>
+      <w:proofErr w:type="gramStart"/>
+      <w:r>
+        <w:t>continuaci</w:t>
+      </w:r>
+      <w:r>
+        <w:t>ó</w:t>
+      </w:r>
+      <w:r>
+        <w:t>n</w:t>
+      </w:r>
+      <w:proofErr w:type="gramEnd"/>
       <w:r>
         <w:t xml:space="preserve"> se presentan los requerimientos funcionales, físicos y técnicos de la solución.</w:t>
       </w:r>
@@ -2170,17 +1259,7 @@
           <w:szCs w:val="24"/>
           <w:lang w:val="es-ES"/>
         </w:rPr>
-        <w:t xml:space="preserve"> física</w:t>
-      </w:r>
-      <w:r>
-        <w:rPr>
-          <w:rFonts w:eastAsiaTheme="majorEastAsia" w:cstheme="majorBidi"/>
-          <w:bCs/>
-          <w:sz w:val="24"/>
-          <w:szCs w:val="24"/>
-          <w:lang w:val="es-ES"/>
-        </w:rPr>
-        <w:t xml:space="preserve">” de forma automática ciertas horas del </w:t>
+        <w:t xml:space="preserve"> física” de forma automática ciertas horas del </w:t>
       </w:r>
       <w:r>
         <w:rPr>
@@ -2356,17 +1435,7 @@
           <w:szCs w:val="24"/>
           <w:lang w:val="es-ES"/>
         </w:rPr>
-        <w:t xml:space="preserve"> física” de forma </w:t>
-      </w:r>
-      <w:r>
-        <w:rPr>
-          <w:rFonts w:eastAsiaTheme="majorEastAsia" w:cstheme="majorBidi"/>
-          <w:bCs/>
-          <w:sz w:val="24"/>
-          <w:szCs w:val="24"/>
-          <w:lang w:val="es-ES"/>
-        </w:rPr>
-        <w:t xml:space="preserve">manual según petición </w:t>
+        <w:t xml:space="preserve"> física” de forma manual según petición </w:t>
       </w:r>
       <w:proofErr w:type="spellStart"/>
       <w:r>
@@ -2476,6 +1545,32 @@
           <w:szCs w:val="24"/>
           <w:lang w:val="es-ES"/>
         </w:rPr>
+        <w:t>Porcentaje de ventana abierta por ventana.</w:t>
+      </w:r>
+    </w:p>
+    <w:p>
+      <w:pPr>
+        <w:pStyle w:val="Prrafodelista"/>
+        <w:numPr>
+          <w:ilvl w:val="2"/>
+          <w:numId w:val="43"/>
+        </w:numPr>
+        <w:rPr>
+          <w:rFonts w:eastAsiaTheme="majorEastAsia" w:cstheme="majorBidi"/>
+          <w:bCs/>
+          <w:sz w:val="24"/>
+          <w:szCs w:val="24"/>
+          <w:lang w:val="es-ES"/>
+        </w:rPr>
+      </w:pPr>
+      <w:r>
+        <w:rPr>
+          <w:rFonts w:eastAsiaTheme="majorEastAsia" w:cstheme="majorBidi"/>
+          <w:bCs/>
+          <w:sz w:val="24"/>
+          <w:szCs w:val="24"/>
+          <w:lang w:val="es-ES"/>
+        </w:rPr>
         <w:t xml:space="preserve">Refresco de estado a modo </w:t>
       </w:r>
       <w:r>
@@ -2656,7 +1751,39 @@
           <w:szCs w:val="24"/>
           <w:lang w:val="es-ES"/>
         </w:rPr>
-        <w:t>. Comandado por plataforma</w:t>
+        <w:t>.</w:t>
+      </w:r>
+      <w:r>
+        <w:rPr>
+          <w:rFonts w:eastAsiaTheme="majorEastAsia" w:cstheme="majorBidi"/>
+          <w:bCs/>
+          <w:sz w:val="24"/>
+          <w:szCs w:val="24"/>
+          <w:lang w:val="es-ES"/>
+        </w:rPr>
+        <w:t xml:space="preserve"> </w:t>
+      </w:r>
+      <w:proofErr w:type="gramStart"/>
+      <w:r>
+        <w:rPr>
+          <w:rFonts w:eastAsiaTheme="majorEastAsia" w:cstheme="majorBidi"/>
+          <w:bCs/>
+          <w:sz w:val="24"/>
+          <w:szCs w:val="24"/>
+          <w:lang w:val="es-ES"/>
+        </w:rPr>
+        <w:t>Comandado</w:t>
+      </w:r>
+      <w:proofErr w:type="gramEnd"/>
+      <w:r>
+        <w:rPr>
+          <w:rFonts w:eastAsiaTheme="majorEastAsia" w:cstheme="majorBidi"/>
+          <w:bCs/>
+          <w:sz w:val="24"/>
+          <w:szCs w:val="24"/>
+          <w:lang w:val="es-ES"/>
+        </w:rPr>
+        <w:t xml:space="preserve"> por plataforma</w:t>
       </w:r>
       <w:r>
         <w:rPr>
@@ -2814,22 +1941,156 @@
         </w:rPr>
         <w:t>Conexión a red wifi</w:t>
       </w:r>
+      <w:r>
+        <w:rPr>
+          <w:rFonts w:eastAsiaTheme="majorEastAsia" w:cstheme="majorBidi"/>
+          <w:b/>
+          <w:sz w:val="24"/>
+          <w:szCs w:val="24"/>
+          <w:lang w:val="es-ES"/>
+        </w:rPr>
+        <w:t xml:space="preserve">: </w:t>
+      </w:r>
+      <w:r>
+        <w:rPr>
+          <w:rFonts w:eastAsiaTheme="majorEastAsia" w:cstheme="majorBidi"/>
+          <w:bCs/>
+          <w:sz w:val="24"/>
+          <w:szCs w:val="24"/>
+          <w:lang w:val="es-ES"/>
+        </w:rPr>
+        <w:t>Conexión a plataforma para recepción de ordenes</w:t>
+      </w:r>
+      <w:r>
+        <w:rPr>
+          <w:rFonts w:eastAsiaTheme="majorEastAsia" w:cstheme="majorBidi"/>
+          <w:bCs/>
+          <w:sz w:val="24"/>
+          <w:szCs w:val="24"/>
+          <w:lang w:val="es-ES"/>
+        </w:rPr>
+        <w:t xml:space="preserve"> de “</w:t>
+      </w:r>
+      <w:proofErr w:type="spellStart"/>
+      <w:r>
+        <w:rPr>
+          <w:rFonts w:eastAsiaTheme="majorEastAsia" w:cstheme="majorBidi"/>
+          <w:bCs/>
+          <w:sz w:val="24"/>
+          <w:szCs w:val="24"/>
+          <w:lang w:val="es-ES"/>
+        </w:rPr>
+        <w:t>interación</w:t>
+      </w:r>
+      <w:proofErr w:type="spellEnd"/>
+      <w:r>
+        <w:rPr>
+          <w:rFonts w:eastAsiaTheme="majorEastAsia" w:cstheme="majorBidi"/>
+          <w:bCs/>
+          <w:sz w:val="24"/>
+          <w:szCs w:val="24"/>
+          <w:lang w:val="es-ES"/>
+        </w:rPr>
+        <w:t xml:space="preserve"> física”</w:t>
+      </w:r>
+      <w:r>
+        <w:rPr>
+          <w:rFonts w:eastAsiaTheme="majorEastAsia" w:cstheme="majorBidi"/>
+          <w:bCs/>
+          <w:sz w:val="24"/>
+          <w:szCs w:val="24"/>
+          <w:lang w:val="es-ES"/>
+        </w:rPr>
+        <w:t xml:space="preserve"> desde la nube y </w:t>
+      </w:r>
+      <w:proofErr w:type="spellStart"/>
+      <w:r>
+        <w:rPr>
+          <w:rFonts w:eastAsiaTheme="majorEastAsia" w:cstheme="majorBidi"/>
+          <w:bCs/>
+          <w:sz w:val="24"/>
+          <w:szCs w:val="24"/>
+          <w:lang w:val="es-ES"/>
+        </w:rPr>
+        <w:t>dashboard</w:t>
+      </w:r>
+      <w:proofErr w:type="spellEnd"/>
+      <w:r>
+        <w:rPr>
+          <w:rFonts w:eastAsiaTheme="majorEastAsia" w:cstheme="majorBidi"/>
+          <w:bCs/>
+          <w:sz w:val="24"/>
+          <w:szCs w:val="24"/>
+          <w:lang w:val="es-ES"/>
+        </w:rPr>
+        <w:t>.</w:t>
+      </w:r>
     </w:p>
     <w:p>
       <w:pPr>
         <w:pStyle w:val="Prrafodelista"/>
         <w:numPr>
-          <w:ilvl w:val="2"/>
+          <w:ilvl w:val="1"/>
           <w:numId w:val="43"/>
         </w:numPr>
         <w:rPr>
           <w:rFonts w:eastAsiaTheme="majorEastAsia" w:cstheme="majorBidi"/>
-          <w:bCs/>
-          <w:sz w:val="24"/>
-          <w:szCs w:val="24"/>
-          <w:lang w:val="es-ES"/>
-        </w:rPr>
-      </w:pPr>
+          <w:b/>
+          <w:sz w:val="24"/>
+          <w:szCs w:val="24"/>
+          <w:lang w:val="es-ES"/>
+        </w:rPr>
+      </w:pPr>
+      <w:r>
+        <w:rPr>
+          <w:rFonts w:eastAsiaTheme="majorEastAsia" w:cstheme="majorBidi"/>
+          <w:b/>
+          <w:sz w:val="24"/>
+          <w:szCs w:val="24"/>
+          <w:lang w:val="es-ES"/>
+        </w:rPr>
+        <w:t>Conecti</w:t>
+      </w:r>
+      <w:r>
+        <w:rPr>
+          <w:rFonts w:eastAsiaTheme="majorEastAsia" w:cstheme="majorBidi"/>
+          <w:b/>
+          <w:sz w:val="24"/>
+          <w:szCs w:val="24"/>
+          <w:lang w:val="es-ES"/>
+        </w:rPr>
+        <w:t>v</w:t>
+      </w:r>
+      <w:r>
+        <w:rPr>
+          <w:rFonts w:eastAsiaTheme="majorEastAsia" w:cstheme="majorBidi"/>
+          <w:b/>
+          <w:sz w:val="24"/>
+          <w:szCs w:val="24"/>
+          <w:lang w:val="es-ES"/>
+        </w:rPr>
+        <w:t>idad BLE</w:t>
+      </w:r>
+      <w:r>
+        <w:rPr>
+          <w:rFonts w:eastAsiaTheme="majorEastAsia" w:cstheme="majorBidi"/>
+          <w:b/>
+          <w:sz w:val="24"/>
+          <w:szCs w:val="24"/>
+          <w:lang w:val="es-ES"/>
+        </w:rPr>
+        <w:t>:</w:t>
+      </w:r>
+      <w:r>
+        <w:rPr>
+          <w:rFonts w:eastAsiaTheme="majorEastAsia" w:cstheme="majorBidi"/>
+          <w:bCs/>
+          <w:sz w:val="24"/>
+          <w:szCs w:val="24"/>
+          <w:lang w:val="es-ES"/>
+        </w:rPr>
+        <w:t xml:space="preserve"> </w:t>
+      </w:r>
       <w:r>
         <w:rPr>
           <w:rFonts w:eastAsiaTheme="majorEastAsia" w:cstheme="majorBidi"/>
@@ -2848,24 +2109,14 @@
           <w:szCs w:val="24"/>
           <w:lang w:val="es-ES"/>
         </w:rPr>
-        <w:t>omunicación BLE para compartir credenciales</w:t>
-      </w:r>
-      <w:r>
-        <w:rPr>
-          <w:rFonts w:eastAsiaTheme="majorEastAsia" w:cstheme="majorBidi"/>
-          <w:bCs/>
-          <w:sz w:val="24"/>
-          <w:szCs w:val="24"/>
-          <w:lang w:val="es-ES"/>
-        </w:rPr>
-        <w:t xml:space="preserve"> Wifi de red a dispositivo.</w:t>
+        <w:t>ompartir credenciales Wifi de red a dispositivo.</w:t>
       </w:r>
     </w:p>
     <w:p>
       <w:pPr>
         <w:pStyle w:val="Prrafodelista"/>
         <w:numPr>
-          <w:ilvl w:val="2"/>
+          <w:ilvl w:val="1"/>
           <w:numId w:val="43"/>
         </w:numPr>
         <w:rPr>
@@ -2879,12 +2130,102 @@
       <w:r>
         <w:rPr>
           <w:rFonts w:eastAsiaTheme="majorEastAsia" w:cstheme="majorBidi"/>
-          <w:bCs/>
-          <w:sz w:val="24"/>
-          <w:szCs w:val="24"/>
-          <w:lang w:val="es-ES"/>
-        </w:rPr>
-        <w:t xml:space="preserve">Conexión a plataforma para recepción de ordenes desde la nube y </w:t>
+          <w:b/>
+          <w:sz w:val="24"/>
+          <w:szCs w:val="24"/>
+          <w:lang w:val="es-ES"/>
+        </w:rPr>
+        <w:t>Protección</w:t>
+      </w:r>
+      <w:r>
+        <w:rPr>
+          <w:rFonts w:eastAsiaTheme="majorEastAsia" w:cstheme="majorBidi"/>
+          <w:b/>
+          <w:sz w:val="24"/>
+          <w:szCs w:val="24"/>
+          <w:lang w:val="es-ES"/>
+        </w:rPr>
+        <w:t xml:space="preserve"> de</w:t>
+      </w:r>
+      <w:r>
+        <w:rPr>
+          <w:rFonts w:eastAsiaTheme="majorEastAsia" w:cstheme="majorBidi"/>
+          <w:b/>
+          <w:sz w:val="24"/>
+          <w:szCs w:val="24"/>
+          <w:lang w:val="es-ES"/>
+        </w:rPr>
+        <w:t xml:space="preserve"> manos y r</w:t>
+      </w:r>
+      <w:r>
+        <w:rPr>
+          <w:rFonts w:eastAsiaTheme="majorEastAsia" w:cstheme="majorBidi"/>
+          <w:b/>
+          <w:sz w:val="24"/>
+          <w:szCs w:val="24"/>
+          <w:lang w:val="es-ES"/>
+        </w:rPr>
+        <w:t>econocimiento de trabas:</w:t>
+      </w:r>
+      <w:r>
+        <w:rPr>
+          <w:rFonts w:eastAsiaTheme="majorEastAsia" w:cstheme="majorBidi"/>
+          <w:bCs/>
+          <w:sz w:val="24"/>
+          <w:szCs w:val="24"/>
+          <w:lang w:val="es-ES"/>
+        </w:rPr>
+        <w:t xml:space="preserve"> Debe tener protección </w:t>
+      </w:r>
+      <w:r>
+        <w:rPr>
+          <w:rFonts w:eastAsiaTheme="majorEastAsia" w:cstheme="majorBidi"/>
+          <w:bCs/>
+          <w:sz w:val="24"/>
+          <w:szCs w:val="24"/>
+          <w:lang w:val="es-ES"/>
+        </w:rPr>
+        <w:t xml:space="preserve">y </w:t>
+      </w:r>
+      <w:r>
+        <w:rPr>
+          <w:rFonts w:eastAsiaTheme="majorEastAsia" w:cstheme="majorBidi"/>
+          <w:bCs/>
+          <w:sz w:val="24"/>
+          <w:szCs w:val="24"/>
+          <w:lang w:val="es-ES"/>
+        </w:rPr>
+        <w:t>detección de apriete de manos</w:t>
+      </w:r>
+      <w:r>
+        <w:rPr>
+          <w:rFonts w:eastAsiaTheme="majorEastAsia" w:cstheme="majorBidi"/>
+          <w:bCs/>
+          <w:sz w:val="24"/>
+          <w:szCs w:val="24"/>
+          <w:lang w:val="es-ES"/>
+        </w:rPr>
+        <w:t>,</w:t>
+      </w:r>
+      <w:r>
+        <w:rPr>
+          <w:rFonts w:eastAsiaTheme="majorEastAsia" w:cstheme="majorBidi"/>
+          <w:bCs/>
+          <w:sz w:val="24"/>
+          <w:szCs w:val="24"/>
+          <w:lang w:val="es-ES"/>
+        </w:rPr>
+        <w:t xml:space="preserve"> reconocer trabas físicas de funcionamiento de motor. </w:t>
+      </w:r>
+      <w:r>
+        <w:rPr>
+          <w:rFonts w:eastAsiaTheme="majorEastAsia" w:cstheme="majorBidi"/>
+          <w:bCs/>
+          <w:sz w:val="24"/>
+          <w:szCs w:val="24"/>
+          <w:lang w:val="es-ES"/>
+        </w:rPr>
+        <w:t xml:space="preserve">Debe emitir mensajes de alarma o error a plataforma </w:t>
       </w:r>
       <w:proofErr w:type="spellStart"/>
       <w:r>
@@ -2895,7 +2236,7 @@
           <w:szCs w:val="24"/>
           <w:lang w:val="es-ES"/>
         </w:rPr>
-        <w:t>dashboard</w:t>
+        <w:t>via</w:t>
       </w:r>
       <w:proofErr w:type="spellEnd"/>
       <w:r>
@@ -2906,8 +2247,146 @@
           <w:szCs w:val="24"/>
           <w:lang w:val="es-ES"/>
         </w:rPr>
+        <w:t xml:space="preserve"> wifi, como lo puede ser una detección de traba </w:t>
+      </w:r>
+      <w:proofErr w:type="spellStart"/>
+      <w:r>
+        <w:rPr>
+          <w:rFonts w:eastAsiaTheme="majorEastAsia" w:cstheme="majorBidi"/>
+          <w:bCs/>
+          <w:sz w:val="24"/>
+          <w:szCs w:val="24"/>
+          <w:lang w:val="es-ES"/>
+        </w:rPr>
+        <w:t>mecanica</w:t>
+      </w:r>
+      <w:proofErr w:type="spellEnd"/>
+      <w:r>
+        <w:rPr>
+          <w:rFonts w:eastAsiaTheme="majorEastAsia" w:cstheme="majorBidi"/>
+          <w:bCs/>
+          <w:sz w:val="24"/>
+          <w:szCs w:val="24"/>
+          <w:lang w:val="es-ES"/>
+        </w:rPr>
         <w:t>.</w:t>
       </w:r>
+    </w:p>
+    <w:p>
+      <w:pPr>
+        <w:pStyle w:val="Prrafodelista"/>
+        <w:numPr>
+          <w:ilvl w:val="1"/>
+          <w:numId w:val="43"/>
+        </w:numPr>
+        <w:rPr>
+          <w:rFonts w:eastAsiaTheme="majorEastAsia" w:cstheme="majorBidi"/>
+          <w:b/>
+          <w:sz w:val="24"/>
+          <w:szCs w:val="24"/>
+          <w:lang w:val="es-ES"/>
+        </w:rPr>
+      </w:pPr>
+      <w:r>
+        <w:rPr>
+          <w:rFonts w:eastAsiaTheme="majorEastAsia" w:cstheme="majorBidi"/>
+          <w:b/>
+          <w:sz w:val="24"/>
+          <w:szCs w:val="24"/>
+          <w:lang w:val="es-ES"/>
+        </w:rPr>
+        <w:t xml:space="preserve">Actualización de firmware </w:t>
+      </w:r>
+      <w:r>
+        <w:rPr>
+          <w:rFonts w:eastAsiaTheme="majorEastAsia" w:cstheme="majorBidi"/>
+          <w:b/>
+          <w:sz w:val="24"/>
+          <w:szCs w:val="24"/>
+          <w:lang w:val="es-ES"/>
+        </w:rPr>
+        <w:t xml:space="preserve">remota: </w:t>
+      </w:r>
+      <w:r>
+        <w:rPr>
+          <w:rFonts w:eastAsiaTheme="majorEastAsia" w:cstheme="majorBidi"/>
+          <w:bCs/>
+          <w:sz w:val="24"/>
+          <w:szCs w:val="24"/>
+          <w:lang w:val="es-ES"/>
+        </w:rPr>
+        <w:t>wifi FUOTA.</w:t>
+      </w:r>
+    </w:p>
+    <w:p>
+      <w:pPr>
+        <w:pStyle w:val="Prrafodelista"/>
+        <w:numPr>
+          <w:ilvl w:val="1"/>
+          <w:numId w:val="43"/>
+        </w:numPr>
+        <w:rPr>
+          <w:rFonts w:eastAsiaTheme="majorEastAsia" w:cstheme="majorBidi"/>
+          <w:b/>
+          <w:sz w:val="24"/>
+          <w:szCs w:val="24"/>
+          <w:lang w:val="es-ES"/>
+        </w:rPr>
+      </w:pPr>
+      <w:r>
+        <w:rPr>
+          <w:rFonts w:eastAsiaTheme="majorEastAsia" w:cstheme="majorBidi"/>
+          <w:b/>
+          <w:sz w:val="24"/>
+          <w:szCs w:val="24"/>
+          <w:lang w:val="es-ES"/>
+        </w:rPr>
+        <w:t xml:space="preserve">Sincronización de hora: </w:t>
+      </w:r>
+      <w:r>
+        <w:rPr>
+          <w:rFonts w:eastAsiaTheme="majorEastAsia" w:cstheme="majorBidi"/>
+          <w:bCs/>
+          <w:sz w:val="24"/>
+          <w:szCs w:val="24"/>
+          <w:lang w:val="es-ES"/>
+        </w:rPr>
+        <w:t>una vez al día.</w:t>
+      </w:r>
+    </w:p>
+    <w:p>
+      <w:pPr>
+        <w:ind w:left="720"/>
+        <w:rPr>
+          <w:rFonts w:eastAsiaTheme="majorEastAsia" w:cstheme="majorBidi"/>
+          <w:bCs/>
+          <w:sz w:val="24"/>
+          <w:szCs w:val="24"/>
+          <w:lang w:val="es-ES"/>
+        </w:rPr>
+      </w:pPr>
+    </w:p>
+    <w:p>
+      <w:pPr>
+        <w:rPr>
+          <w:rFonts w:eastAsiaTheme="majorEastAsia" w:cstheme="majorBidi"/>
+          <w:bCs/>
+          <w:sz w:val="24"/>
+          <w:szCs w:val="24"/>
+          <w:lang w:val="es-ES"/>
+        </w:rPr>
+      </w:pPr>
+    </w:p>
+    <w:p>
+      <w:pPr>
+        <w:rPr>
+          <w:rFonts w:eastAsiaTheme="majorEastAsia" w:cstheme="majorBidi"/>
+          <w:b/>
+          <w:sz w:val="24"/>
+          <w:szCs w:val="24"/>
+          <w:lang w:val="es-ES"/>
+        </w:rPr>
+      </w:pPr>
     </w:p>
     <w:p>
       <w:pPr>
@@ -2955,7 +2434,27 @@
           <w:szCs w:val="24"/>
           <w:lang w:val="en-US"/>
         </w:rPr>
-        <w:t>Tecnicos</w:t>
+        <w:t>T</w:t>
+      </w:r>
+      <w:r>
+        <w:rPr>
+          <w:rFonts w:eastAsiaTheme="majorEastAsia" w:cstheme="majorBidi"/>
+          <w:b/>
+          <w:sz w:val="24"/>
+          <w:szCs w:val="24"/>
+          <w:lang w:val="en-US"/>
+        </w:rPr>
+        <w:t>é</w:t>
+      </w:r>
+      <w:r>
+        <w:rPr>
+          <w:rFonts w:eastAsiaTheme="majorEastAsia" w:cstheme="majorBidi"/>
+          <w:b/>
+          <w:sz w:val="24"/>
+          <w:szCs w:val="24"/>
+          <w:lang w:val="en-US"/>
+        </w:rPr>
+        <w:t>cnicos</w:t>
       </w:r>
       <w:proofErr w:type="spellEnd"/>
     </w:p>
@@ -2984,28 +2483,6 @@
         </w:rPr>
         <w:t xml:space="preserve">Uso de </w:t>
       </w:r>
-      <w:proofErr w:type="spellStart"/>
-      <w:r>
-        <w:rPr>
-          <w:rFonts w:eastAsiaTheme="majorEastAsia" w:cstheme="majorBidi"/>
-          <w:bCs/>
-          <w:sz w:val="24"/>
-          <w:szCs w:val="24"/>
-          <w:lang w:val="es-ES"/>
-        </w:rPr>
-        <w:t>codificacion</w:t>
-      </w:r>
-      <w:proofErr w:type="spellEnd"/>
-      <w:r>
-        <w:rPr>
-          <w:rFonts w:eastAsiaTheme="majorEastAsia" w:cstheme="majorBidi"/>
-          <w:bCs/>
-          <w:sz w:val="24"/>
-          <w:szCs w:val="24"/>
-          <w:lang w:val="es-ES"/>
-        </w:rPr>
-        <w:t xml:space="preserve"> de </w:t>
-      </w:r>
       <w:r>
         <w:rPr>
           <w:rFonts w:eastAsiaTheme="majorEastAsia" w:cstheme="majorBidi"/>
@@ -3102,7 +2579,67 @@
           <w:szCs w:val="24"/>
           <w:lang w:val="es-ES"/>
         </w:rPr>
-        <w:t>i existe un escape de gas o incendio, el funcionamiento manual y automático</w:t>
+        <w:t xml:space="preserve">i existe un escape de gas o incendio, </w:t>
+      </w:r>
+      <w:r>
+        <w:rPr>
+          <w:rFonts w:eastAsiaTheme="majorEastAsia" w:cstheme="majorBidi"/>
+          <w:bCs/>
+          <w:sz w:val="24"/>
+          <w:szCs w:val="24"/>
+          <w:lang w:val="es-ES"/>
+        </w:rPr>
+        <w:t>los comandos de “M</w:t>
+      </w:r>
+      <w:r>
+        <w:rPr>
+          <w:rFonts w:eastAsiaTheme="majorEastAsia" w:cstheme="majorBidi"/>
+          <w:bCs/>
+          <w:sz w:val="24"/>
+          <w:szCs w:val="24"/>
+          <w:lang w:val="es-ES"/>
+        </w:rPr>
+        <w:t>anual</w:t>
+      </w:r>
+      <w:r>
+        <w:rPr>
+          <w:rFonts w:eastAsiaTheme="majorEastAsia" w:cstheme="majorBidi"/>
+          <w:bCs/>
+          <w:sz w:val="24"/>
+          <w:szCs w:val="24"/>
+          <w:lang w:val="es-ES"/>
+        </w:rPr>
+        <w:t>”</w:t>
+      </w:r>
+      <w:r>
+        <w:rPr>
+          <w:rFonts w:eastAsiaTheme="majorEastAsia" w:cstheme="majorBidi"/>
+          <w:bCs/>
+          <w:sz w:val="24"/>
+          <w:szCs w:val="24"/>
+          <w:lang w:val="es-ES"/>
+        </w:rPr>
+        <w:t xml:space="preserve"> y </w:t>
+      </w:r>
+      <w:r>
+        <w:rPr>
+          <w:rFonts w:eastAsiaTheme="majorEastAsia" w:cstheme="majorBidi"/>
+          <w:bCs/>
+          <w:sz w:val="24"/>
+          <w:szCs w:val="24"/>
+          <w:lang w:val="es-ES"/>
+        </w:rPr>
+        <w:t>“</w:t>
+      </w:r>
+      <w:r>
+        <w:rPr>
+          <w:rFonts w:eastAsiaTheme="majorEastAsia" w:cstheme="majorBidi"/>
+          <w:bCs/>
+          <w:sz w:val="24"/>
+          <w:szCs w:val="24"/>
+          <w:lang w:val="es-ES"/>
+        </w:rPr>
+        <w:t>automático</w:t>
       </w:r>
       <w:r>
         <w:rPr>
@@ -3122,7 +2659,47 @@
           <w:szCs w:val="24"/>
           <w:lang w:val="es-ES"/>
         </w:rPr>
-        <w:t xml:space="preserve"> es ignorado</w:t>
+        <w:t>”</w:t>
+      </w:r>
+      <w:r>
+        <w:rPr>
+          <w:rFonts w:eastAsiaTheme="majorEastAsia" w:cstheme="majorBidi"/>
+          <w:bCs/>
+          <w:sz w:val="24"/>
+          <w:szCs w:val="24"/>
+          <w:lang w:val="es-ES"/>
+        </w:rPr>
+        <w:t xml:space="preserve"> </w:t>
+      </w:r>
+      <w:r>
+        <w:rPr>
+          <w:rFonts w:eastAsiaTheme="majorEastAsia" w:cstheme="majorBidi"/>
+          <w:bCs/>
+          <w:sz w:val="24"/>
+          <w:szCs w:val="24"/>
+          <w:lang w:val="es-ES"/>
+        </w:rPr>
+        <w:t>son</w:t>
+      </w:r>
+      <w:r>
+        <w:rPr>
+          <w:rFonts w:eastAsiaTheme="majorEastAsia" w:cstheme="majorBidi"/>
+          <w:bCs/>
+          <w:sz w:val="24"/>
+          <w:szCs w:val="24"/>
+          <w:lang w:val="es-ES"/>
+        </w:rPr>
+        <w:t xml:space="preserve"> ignorado</w:t>
+      </w:r>
+      <w:r>
+        <w:rPr>
+          <w:rFonts w:eastAsiaTheme="majorEastAsia" w:cstheme="majorBidi"/>
+          <w:bCs/>
+          <w:sz w:val="24"/>
+          <w:szCs w:val="24"/>
+          <w:lang w:val="es-ES"/>
+        </w:rPr>
+        <w:t>s</w:t>
       </w:r>
       <w:r>
         <w:rPr>
@@ -3150,36 +2727,72 @@
           <w:lang w:val="es-ES"/>
         </w:rPr>
       </w:pPr>
-      <w:r>
-        <w:rPr>
-          <w:rFonts w:eastAsiaTheme="majorEastAsia" w:cstheme="majorBidi"/>
-          <w:bCs/>
-          <w:sz w:val="24"/>
-          <w:szCs w:val="24"/>
-          <w:lang w:val="es-ES"/>
-        </w:rPr>
-        <w:t xml:space="preserve">Implementación de actualización </w:t>
-      </w:r>
-      <w:r>
-        <w:rPr>
-          <w:rFonts w:eastAsiaTheme="majorEastAsia" w:cstheme="majorBidi"/>
-          <w:bCs/>
-          <w:sz w:val="24"/>
-          <w:szCs w:val="24"/>
-          <w:lang w:val="es-ES"/>
-        </w:rPr>
-        <w:t xml:space="preserve">de firmware mediante </w:t>
-      </w:r>
-      <w:r>
-        <w:rPr>
-          <w:rFonts w:eastAsiaTheme="majorEastAsia" w:cstheme="majorBidi"/>
-          <w:bCs/>
-          <w:sz w:val="24"/>
-          <w:szCs w:val="24"/>
-          <w:lang w:val="es-ES"/>
-        </w:rPr>
-        <w:t>wifi FUOTA</w:t>
-      </w:r>
+      <w:proofErr w:type="spellStart"/>
+      <w:r>
+        <w:rPr>
+          <w:rFonts w:eastAsiaTheme="majorEastAsia" w:cstheme="majorBidi"/>
+          <w:bCs/>
+          <w:sz w:val="24"/>
+          <w:szCs w:val="24"/>
+          <w:lang w:val="es-ES"/>
+        </w:rPr>
+        <w:t>Envio</w:t>
+      </w:r>
+      <w:proofErr w:type="spellEnd"/>
+      <w:r>
+        <w:rPr>
+          <w:rFonts w:eastAsiaTheme="majorEastAsia" w:cstheme="majorBidi"/>
+          <w:bCs/>
+          <w:sz w:val="24"/>
+          <w:szCs w:val="24"/>
+          <w:lang w:val="es-ES"/>
+        </w:rPr>
+        <w:t xml:space="preserve"> de eventos a plataforma: Cada</w:t>
+      </w:r>
+      <w:r>
+        <w:rPr>
+          <w:rFonts w:eastAsiaTheme="majorEastAsia" w:cstheme="majorBidi"/>
+          <w:bCs/>
+          <w:sz w:val="24"/>
+          <w:szCs w:val="24"/>
+          <w:lang w:val="es-ES"/>
+        </w:rPr>
+        <w:t xml:space="preserve"> acción de evento, alarma, o acción física debe emitir ser informado a plataforma</w:t>
+      </w:r>
+    </w:p>
+    <w:p>
+      <w:pPr>
+        <w:pStyle w:val="Ttulo1"/>
+      </w:pPr>
+      <w:r>
+        <w:t>Diagramas</w:t>
+      </w:r>
+    </w:p>
+    <w:p/>
+    <w:p/>
+    <w:p>
+      <w:pPr>
+        <w:pStyle w:val="Ttulo1"/>
+      </w:pPr>
+      <w:r>
+        <w:t xml:space="preserve">Propuesta en </w:t>
+      </w:r>
+      <w:proofErr w:type="spellStart"/>
+      <w:r>
+        <w:t>dashboard</w:t>
+      </w:r>
+      <w:proofErr w:type="spellEnd"/>
+    </w:p>
+    <w:p>
+      <w:pPr>
+        <w:rPr>
+          <w:rFonts w:eastAsiaTheme="majorEastAsia" w:cstheme="majorBidi"/>
+          <w:bCs/>
+          <w:sz w:val="24"/>
+          <w:szCs w:val="24"/>
+          <w:lang w:val="es-ES"/>
+        </w:rPr>
+      </w:pPr>
     </w:p>
     <w:p>
       <w:pPr>
@@ -3262,7 +2875,7 @@
       <w:rPr>
         <w:noProof/>
       </w:rPr>
-      <w:t>09/04/2022</w:t>
+      <w:t>15/04/2022</w:t>
     </w:r>
     <w:r>
       <w:fldChar w:fldCharType="end"/>

</xml_diff>